<commit_message>
Completed SRD for client service subsystem.
</commit_message>
<xml_diff>
--- a/客户服务子系统-问题陈述.docx
+++ b/客户服务子系统-问题陈述.docx
@@ -36,7 +36,9 @@
       </w:r>
       <w:r>
         <w:rPr>
-          <w:rFonts w:hint="eastAsia"/>
+          <w:rFonts w:ascii="Helvetica" w:eastAsia="宋体" w:hAnsi="Helvetica" w:cs="Helvetica" w:hint="eastAsia"/>
+          <w:color w:val="333333"/>
+          <w:kern w:val="0"/>
           <w:sz w:val="18"/>
           <w:szCs w:val="18"/>
         </w:rPr>
@@ -59,7 +61,9 @@
       </w:pPr>
       <w:r>
         <w:rPr>
-          <w:rFonts w:hint="eastAsia"/>
+          <w:rFonts w:ascii="Helvetica" w:eastAsia="宋体" w:hAnsi="Helvetica" w:cs="Helvetica" w:hint="eastAsia"/>
+          <w:color w:val="333333"/>
+          <w:kern w:val="0"/>
           <w:sz w:val="18"/>
           <w:szCs w:val="18"/>
         </w:rPr>
@@ -183,7 +187,19 @@
           <w:sz w:val="18"/>
           <w:szCs w:val="18"/>
         </w:rPr>
-        <w:t>提供信息服务，包括今日要闻、分类新闻、个股资讯、市场公告和研究报告等信息内容</w:t>
+        <w:t>提供信息服务，包括今日要闻、分类新闻、个股资讯</w:t>
+      </w:r>
+      <w:bookmarkStart w:id="0" w:name="_GoBack"/>
+      <w:bookmarkEnd w:id="0"/>
+      <w:r>
+        <w:rPr>
+          <w:rFonts w:ascii="Helvetica" w:eastAsia="宋体" w:hAnsi="Helvetica" w:cs="Helvetica" w:hint="eastAsia"/>
+          <w:color w:val="333333"/>
+          <w:kern w:val="0"/>
+          <w:sz w:val="18"/>
+          <w:szCs w:val="18"/>
+        </w:rPr>
+        <w:t>、市场公告和研究报告等信息内容</w:t>
       </w:r>
       <w:r>
         <w:rPr>
@@ -705,10 +721,7 @@
         <w:t>经纪人服务区</w:t>
       </w:r>
     </w:p>
-    <w:p>
-      <w:bookmarkStart w:id="0" w:name="_GoBack"/>
-      <w:bookmarkEnd w:id="0"/>
-    </w:p>
+    <w:p/>
     <w:sectPr>
       <w:pgSz w:w="12240" w:h="15840"/>
       <w:pgMar w:top="1440" w:right="1440" w:bottom="1440" w:left="1440" w:header="720" w:footer="720" w:gutter="0"/>

</xml_diff>